<commit_message>
Circle Language Spec: Classes: Move content of most articles to the main Classes article.
</commit_message>
<xml_diff>
--- a/1.1. Circle Language Spec/03. Classes/1. Classes.docx
+++ b/1.1. Circle Language Spec/03. Classes/1. Classes.docx
@@ -21,7 +21,7 @@
           <w:bottom w:w="68" w:type="dxa"/>
           <w:right w:w="57" w:type="dxa"/>
         </w:tblCellMar>
-        <w:tblLook w:val="00BF" w:firstRow="1" w:lastRow="0" w:firstColumn="1" w:lastColumn="0" w:noHBand="0" w:noVBand="0"/>
+        <w:tblLook w:val="00A0" w:firstRow="1" w:lastRow="0" w:firstColumn="1" w:lastColumn="0" w:noHBand="0" w:noVBand="0"/>
       </w:tblPr>
       <w:tblGrid>
         <w:gridCol w:w="8630"/>
@@ -36,8 +36,6 @@
             <w:pPr>
               <w:pStyle w:val="Heading1"/>
             </w:pPr>
-            <w:bookmarkStart w:id="0" w:name="_GoBack"/>
-            <w:bookmarkEnd w:id="0"/>
             <w:r>
               <w:t>Circle Language Spec</w:t>
             </w:r>
@@ -58,6 +56,14 @@
         <w:pStyle w:val="Heading3"/>
       </w:pPr>
       <w:r>
+        <w:t>Main Concept</w:t>
+      </w:r>
+    </w:p>
+    <w:p>
+      <w:pPr>
+        <w:pStyle w:val="Heading4"/>
+      </w:pPr>
+      <w:r>
         <w:t>Concep</w:t>
       </w:r>
       <w:r>
@@ -383,7 +389,7 @@
     </w:p>
     <w:p>
       <w:pPr>
-        <w:pStyle w:val="Heading3"/>
+        <w:pStyle w:val="Heading4"/>
       </w:pPr>
       <w:r>
         <w:t>Diagram Notation</w:t>
@@ -688,10 +694,1348 @@
     </w:p>
     <w:p>
       <w:pPr>
+        <w:pStyle w:val="Heading3"/>
+      </w:pPr>
+      <w:r>
+        <w:t>Class Reference</w:t>
+      </w:r>
+    </w:p>
+    <w:p>
+      <w:r>
+        <w:t>An object’s specification of which class it has, is also called a class reference.</w:t>
+      </w:r>
+    </w:p>
+    <w:p>
+      <w:pPr>
+        <w:pStyle w:val="Spacing"/>
+      </w:pPr>
+    </w:p>
+    <w:p>
+      <w:r>
+        <w:t>It is expressed in a diagram by connecting an object symbol to its class with a dashed line:</w:t>
+      </w:r>
+    </w:p>
+    <w:p>
+      <w:pPr>
+        <w:pStyle w:val="Spacing"/>
+      </w:pPr>
+    </w:p>
+    <w:p>
+      <w:pPr>
+        <w:ind w:left="852"/>
+      </w:pPr>
+      <w:r>
+        <w:rPr>
+          <w:noProof/>
+        </w:rPr>
+        <w:drawing>
+          <wp:inline distT="0" distB="0" distL="0" distR="0" wp14:anchorId="39397A8A" wp14:editId="6D1EE44F">
+            <wp:extent cx="1192530" cy="422910"/>
+            <wp:effectExtent l="0" t="0" r="7620" b="0"/>
+            <wp:docPr id="4" name="Picture 4"/>
+            <wp:cNvGraphicFramePr>
+              <a:graphicFrameLocks xmlns:a="http://schemas.openxmlformats.org/drawingml/2006/main" noChangeAspect="1"/>
+            </wp:cNvGraphicFramePr>
+            <a:graphic xmlns:a="http://schemas.openxmlformats.org/drawingml/2006/main">
+              <a:graphicData uri="http://schemas.openxmlformats.org/drawingml/2006/picture">
+                <pic:pic xmlns:pic="http://schemas.openxmlformats.org/drawingml/2006/picture">
+                  <pic:nvPicPr>
+                    <pic:cNvPr id="0" name="Picture 1"/>
+                    <pic:cNvPicPr>
+                      <a:picLocks noChangeAspect="1" noChangeArrowheads="1"/>
+                    </pic:cNvPicPr>
+                  </pic:nvPicPr>
+                  <pic:blipFill>
+                    <a:blip r:embed="rId8">
+                      <a:extLst>
+                        <a:ext uri="{BEBA8EAE-BF5A-486C-A8C5-ECC9F3942E4B}">
+                          <a14:imgProps xmlns:a14="http://schemas.microsoft.com/office/drawing/2010/main">
+                            <a14:imgLayer r:embed="rId9">
+                              <a14:imgEffect>
+                                <a14:brightnessContrast bright="40000" contrast="40000"/>
+                              </a14:imgEffect>
+                            </a14:imgLayer>
+                          </a14:imgProps>
+                        </a:ext>
+                        <a:ext uri="{28A0092B-C50C-407E-A947-70E740481C1C}">
+                          <a14:useLocalDpi xmlns:a14="http://schemas.microsoft.com/office/drawing/2010/main" val="0"/>
+                        </a:ext>
+                      </a:extLst>
+                    </a:blip>
+                    <a:srcRect/>
+                    <a:stretch>
+                      <a:fillRect/>
+                    </a:stretch>
+                  </pic:blipFill>
+                  <pic:spPr bwMode="auto">
+                    <a:xfrm>
+                      <a:off x="0" y="0"/>
+                      <a:ext cx="1192530" cy="422910"/>
+                    </a:xfrm>
+                    <a:prstGeom prst="rect">
+                      <a:avLst/>
+                    </a:prstGeom>
+                    <a:noFill/>
+                    <a:ln>
+                      <a:noFill/>
+                    </a:ln>
+                  </pic:spPr>
+                </pic:pic>
+              </a:graphicData>
+            </a:graphic>
+          </wp:inline>
+        </w:drawing>
+      </w:r>
+    </w:p>
+    <w:p>
+      <w:pPr>
+        <w:pStyle w:val="Spacing"/>
+      </w:pPr>
+    </w:p>
+    <w:p>
+      <w:r>
+        <w:t>The object on the left has the class on the right.</w:t>
+      </w:r>
+    </w:p>
+    <w:p>
+      <w:pPr>
+        <w:pStyle w:val="Heading3"/>
+      </w:pPr>
+      <w:r>
+        <w:t>Class Commands</w:t>
+      </w:r>
+    </w:p>
+    <w:p>
+      <w:pPr>
+        <w:pStyle w:val="Heading4"/>
+      </w:pPr>
+      <w:r>
+        <w:t>Concept</w:t>
+      </w:r>
+    </w:p>
+    <w:p>
+      <w:r>
+        <w:t>Objects of the same class have the same set of commands.</w:t>
+      </w:r>
+    </w:p>
+    <w:p>
+      <w:pPr>
+        <w:pStyle w:val="Spacing"/>
+      </w:pPr>
+    </w:p>
+    <w:p>
+      <w:r>
+        <w:t>However, commands are separate entities, not defined by a class.</w:t>
+      </w:r>
+    </w:p>
+    <w:p>
+      <w:pPr>
+        <w:pStyle w:val="Spacing"/>
+      </w:pPr>
+    </w:p>
+    <w:p>
+      <w:r>
+        <w:t>When a parameter of a command is not given a specific class, then the command is available from any object.</w:t>
+      </w:r>
+    </w:p>
+    <w:p>
+      <w:pPr>
+        <w:pStyle w:val="Spacing"/>
+      </w:pPr>
+    </w:p>
+    <w:p>
+      <w:r>
+        <w:t>This gives an object a lot of commands. But this will not result in a mess, because commands are nicely grouped together inside the object. Each module creates its own group of commands inside an object. If you don’t trust a module: don’t use the command.</w:t>
+      </w:r>
+    </w:p>
+    <w:p>
+      <w:pPr>
+        <w:pStyle w:val="Spacing"/>
+      </w:pPr>
+    </w:p>
+    <w:p>
+      <w:r>
+        <w:t xml:space="preserve">So when the class of a command parameter is not fixed, the command is available from any object. When the class of a command parameter </w:t>
+      </w:r>
+      <w:r>
+        <w:rPr>
+          <w:i/>
+        </w:rPr>
+        <w:t xml:space="preserve">is </w:t>
+      </w:r>
+      <w:r>
+        <w:t>fixed, this makes the command only available from objects of that class. This considerably limits the amount of objects that get the command.</w:t>
+      </w:r>
+    </w:p>
+    <w:p>
+      <w:pPr>
+        <w:pStyle w:val="Spacing"/>
+      </w:pPr>
+    </w:p>
+    <w:p>
+      <w:r>
+        <w:t xml:space="preserve">In that sense a </w:t>
+      </w:r>
+      <w:r>
+        <w:rPr>
+          <w:i/>
+        </w:rPr>
+        <w:t>command</w:t>
+      </w:r>
+      <w:r>
+        <w:t xml:space="preserve"> </w:t>
+      </w:r>
+      <w:r>
+        <w:t>defines behavior of a class. Which makes sense from a real-world point of view, because you can always invent new ways to use an object.</w:t>
+      </w:r>
+    </w:p>
+    <w:p>
+      <w:pPr>
+        <w:pStyle w:val="Spacing"/>
+      </w:pPr>
+    </w:p>
+    <w:p>
+      <w:r>
+        <w:t>A command is available from any object that has anything to do with the command.</w:t>
+      </w:r>
+    </w:p>
+    <w:p>
+      <w:pPr>
+        <w:pStyle w:val="Heading4"/>
+      </w:pPr>
+      <w:r>
+        <w:t>Diagram Notation</w:t>
+      </w:r>
+    </w:p>
+    <w:p>
+      <w:r>
+        <w:t xml:space="preserve">The principle of class commands is explained in the article </w:t>
+      </w:r>
+      <w:r>
+        <w:rPr>
+          <w:i/>
+        </w:rPr>
+        <w:t>Class Commands</w:t>
+      </w:r>
+      <w:r>
+        <w:t>. This article demonstrates their expression in a diagram.</w:t>
+      </w:r>
+    </w:p>
+    <w:p>
+      <w:pPr>
+        <w:pStyle w:val="Spacing"/>
+      </w:pPr>
+    </w:p>
+    <w:p>
+      <w:r>
+        <w:t xml:space="preserve">The article </w:t>
+      </w:r>
+      <w:r>
+        <w:rPr>
+          <w:i/>
+        </w:rPr>
+        <w:t xml:space="preserve">Command </w:t>
+      </w:r>
+      <w:r>
+        <w:rPr>
+          <w:i/>
+        </w:rPr>
+        <w:t xml:space="preserve">Arguments </w:t>
+      </w:r>
+      <w:r>
+        <w:rPr>
+          <w:i/>
+        </w:rPr>
+        <w:t xml:space="preserve">in a Diagram </w:t>
+      </w:r>
+      <w:r>
+        <w:t>demonstrates, how a command argument also makes the command part of an object.</w:t>
+      </w:r>
+    </w:p>
+    <w:p>
+      <w:r>
+        <w:t>A command is executed on an object.</w:t>
+      </w:r>
+    </w:p>
+    <w:p/>
+    <w:p>
+      <w:pPr>
+        <w:ind w:left="852"/>
+      </w:pPr>
+      <w:r>
+        <w:rPr>
+          <w:noProof/>
+        </w:rPr>
+        <w:drawing>
+          <wp:inline distT="0" distB="0" distL="0" distR="0" wp14:anchorId="3D84BB28" wp14:editId="280CC978">
+            <wp:extent cx="1295400" cy="1668145"/>
+            <wp:effectExtent l="0" t="0" r="0" b="8255"/>
+            <wp:docPr id="9" name="Picture 9"/>
+            <wp:cNvGraphicFramePr>
+              <a:graphicFrameLocks xmlns:a="http://schemas.openxmlformats.org/drawingml/2006/main" noChangeAspect="1"/>
+            </wp:cNvGraphicFramePr>
+            <a:graphic xmlns:a="http://schemas.openxmlformats.org/drawingml/2006/main">
+              <a:graphicData uri="http://schemas.openxmlformats.org/drawingml/2006/picture">
+                <pic:pic xmlns:pic="http://schemas.openxmlformats.org/drawingml/2006/picture">
+                  <pic:nvPicPr>
+                    <pic:cNvPr id="0" name="Picture 2"/>
+                    <pic:cNvPicPr>
+                      <a:picLocks noChangeAspect="1" noChangeArrowheads="1"/>
+                    </pic:cNvPicPr>
+                  </pic:nvPicPr>
+                  <pic:blipFill>
+                    <a:blip r:embed="rId10">
+                      <a:extLst>
+                        <a:ext uri="{BEBA8EAE-BF5A-486C-A8C5-ECC9F3942E4B}">
+                          <a14:imgProps xmlns:a14="http://schemas.microsoft.com/office/drawing/2010/main">
+                            <a14:imgLayer r:embed="rId11">
+                              <a14:imgEffect>
+                                <a14:brightnessContrast bright="-20000"/>
+                              </a14:imgEffect>
+                            </a14:imgLayer>
+                          </a14:imgProps>
+                        </a:ext>
+                        <a:ext uri="{28A0092B-C50C-407E-A947-70E740481C1C}">
+                          <a14:useLocalDpi xmlns:a14="http://schemas.microsoft.com/office/drawing/2010/main" val="0"/>
+                        </a:ext>
+                      </a:extLst>
+                    </a:blip>
+                    <a:srcRect/>
+                    <a:stretch>
+                      <a:fillRect/>
+                    </a:stretch>
+                  </pic:blipFill>
+                  <pic:spPr bwMode="auto">
+                    <a:xfrm>
+                      <a:off x="0" y="0"/>
+                      <a:ext cx="1295400" cy="1668145"/>
+                    </a:xfrm>
+                    <a:prstGeom prst="rect">
+                      <a:avLst/>
+                    </a:prstGeom>
+                    <a:noFill/>
+                    <a:ln>
+                      <a:noFill/>
+                    </a:ln>
+                  </pic:spPr>
+                </pic:pic>
+              </a:graphicData>
+            </a:graphic>
+          </wp:inline>
+        </w:drawing>
+      </w:r>
+    </w:p>
+    <w:p/>
+    <w:p>
+      <w:r>
+        <w:t xml:space="preserve">If a command definition does </w:t>
+      </w:r>
+      <w:proofErr w:type="spellStart"/>
+      <w:r>
+        <w:t>does</w:t>
+      </w:r>
+      <w:proofErr w:type="spellEnd"/>
+      <w:r>
+        <w:t xml:space="preserve"> not fix the class of one of its parameters, then the command will be immediately available from </w:t>
+      </w:r>
+      <w:r>
+        <w:rPr>
+          <w:i/>
+        </w:rPr>
+        <w:t xml:space="preserve">any </w:t>
+      </w:r>
+      <w:r>
+        <w:t xml:space="preserve">object. The command will also be visible in </w:t>
+      </w:r>
+      <w:r>
+        <w:rPr>
+          <w:i/>
+        </w:rPr>
+        <w:t xml:space="preserve">any </w:t>
+      </w:r>
+      <w:r>
+        <w:t>class.</w:t>
+      </w:r>
+    </w:p>
+    <w:p>
+      <w:pPr>
+        <w:pStyle w:val="Spacing"/>
+      </w:pPr>
+    </w:p>
+    <w:p>
+      <w:r>
+        <w:t>Here is an example of a command definition, two objects and a class. One of the objects has that class.</w:t>
+      </w:r>
+    </w:p>
+    <w:p>
+      <w:pPr>
+        <w:pStyle w:val="Spacing"/>
+      </w:pPr>
+    </w:p>
+    <w:p>
+      <w:pPr>
+        <w:pStyle w:val="Spacing"/>
+        <w:ind w:left="852"/>
+      </w:pPr>
+      <w:r>
+        <w:rPr>
+          <w:noProof/>
+        </w:rPr>
+        <w:drawing>
+          <wp:inline distT="0" distB="0" distL="0" distR="0" wp14:anchorId="0D99D591" wp14:editId="61A2CE67">
+            <wp:extent cx="1750563" cy="1426957"/>
+            <wp:effectExtent l="0" t="0" r="2540" b="1905"/>
+            <wp:docPr id="10" name="Picture 10"/>
+            <wp:cNvGraphicFramePr>
+              <a:graphicFrameLocks xmlns:a="http://schemas.openxmlformats.org/drawingml/2006/main" noChangeAspect="1"/>
+            </wp:cNvGraphicFramePr>
+            <a:graphic xmlns:a="http://schemas.openxmlformats.org/drawingml/2006/main">
+              <a:graphicData uri="http://schemas.openxmlformats.org/drawingml/2006/picture">
+                <pic:pic xmlns:pic="http://schemas.openxmlformats.org/drawingml/2006/picture">
+                  <pic:nvPicPr>
+                    <pic:cNvPr id="0" name="Picture 3"/>
+                    <pic:cNvPicPr>
+                      <a:picLocks noChangeAspect="1" noChangeArrowheads="1"/>
+                    </pic:cNvPicPr>
+                  </pic:nvPicPr>
+                  <pic:blipFill>
+                    <a:blip r:embed="rId12">
+                      <a:extLst>
+                        <a:ext uri="{BEBA8EAE-BF5A-486C-A8C5-ECC9F3942E4B}">
+                          <a14:imgProps xmlns:a14="http://schemas.microsoft.com/office/drawing/2010/main">
+                            <a14:imgLayer r:embed="rId13">
+                              <a14:imgEffect>
+                                <a14:brightnessContrast bright="-20000"/>
+                              </a14:imgEffect>
+                            </a14:imgLayer>
+                          </a14:imgProps>
+                        </a:ext>
+                        <a:ext uri="{28A0092B-C50C-407E-A947-70E740481C1C}">
+                          <a14:useLocalDpi xmlns:a14="http://schemas.microsoft.com/office/drawing/2010/main" val="0"/>
+                        </a:ext>
+                      </a:extLst>
+                    </a:blip>
+                    <a:srcRect/>
+                    <a:stretch>
+                      <a:fillRect/>
+                    </a:stretch>
+                  </pic:blipFill>
+                  <pic:spPr bwMode="auto">
+                    <a:xfrm>
+                      <a:off x="0" y="0"/>
+                      <a:ext cx="1779724" cy="1450728"/>
+                    </a:xfrm>
+                    <a:prstGeom prst="rect">
+                      <a:avLst/>
+                    </a:prstGeom>
+                    <a:noFill/>
+                    <a:ln>
+                      <a:noFill/>
+                    </a:ln>
+                  </pic:spPr>
+                </pic:pic>
+              </a:graphicData>
+            </a:graphic>
+          </wp:inline>
+        </w:drawing>
+      </w:r>
+    </w:p>
+    <w:p>
+      <w:pPr>
+        <w:pStyle w:val="Spacing"/>
+        <w:ind w:left="852"/>
+      </w:pPr>
+    </w:p>
+    <w:p>
+      <w:r>
+        <w:t>When a parameter is added to the command, and the parameter does not have a class assigned to it yet, the following happens:</w:t>
+      </w:r>
+    </w:p>
+    <w:p>
+      <w:pPr>
+        <w:pStyle w:val="Spacing"/>
+      </w:pPr>
+    </w:p>
+    <w:p>
+      <w:pPr>
+        <w:ind w:left="852"/>
+      </w:pPr>
+      <w:r>
+        <w:rPr>
+          <w:noProof/>
+        </w:rPr>
+        <w:drawing>
+          <wp:inline distT="0" distB="0" distL="0" distR="0" wp14:anchorId="3DD51E22" wp14:editId="33F1DA97">
+            <wp:extent cx="1784791" cy="1422459"/>
+            <wp:effectExtent l="0" t="0" r="6350" b="6350"/>
+            <wp:docPr id="11" name="Picture 11"/>
+            <wp:cNvGraphicFramePr>
+              <a:graphicFrameLocks xmlns:a="http://schemas.openxmlformats.org/drawingml/2006/main" noChangeAspect="1"/>
+            </wp:cNvGraphicFramePr>
+            <a:graphic xmlns:a="http://schemas.openxmlformats.org/drawingml/2006/main">
+              <a:graphicData uri="http://schemas.openxmlformats.org/drawingml/2006/picture">
+                <pic:pic xmlns:pic="http://schemas.openxmlformats.org/drawingml/2006/picture">
+                  <pic:nvPicPr>
+                    <pic:cNvPr id="0" name="Picture 4"/>
+                    <pic:cNvPicPr>
+                      <a:picLocks noChangeAspect="1" noChangeArrowheads="1"/>
+                    </pic:cNvPicPr>
+                  </pic:nvPicPr>
+                  <pic:blipFill>
+                    <a:blip r:embed="rId14">
+                      <a:extLst>
+                        <a:ext uri="{BEBA8EAE-BF5A-486C-A8C5-ECC9F3942E4B}">
+                          <a14:imgProps xmlns:a14="http://schemas.microsoft.com/office/drawing/2010/main">
+                            <a14:imgLayer r:embed="rId15">
+                              <a14:imgEffect>
+                                <a14:brightnessContrast bright="-20000"/>
+                              </a14:imgEffect>
+                            </a14:imgLayer>
+                          </a14:imgProps>
+                        </a:ext>
+                        <a:ext uri="{28A0092B-C50C-407E-A947-70E740481C1C}">
+                          <a14:useLocalDpi xmlns:a14="http://schemas.microsoft.com/office/drawing/2010/main" val="0"/>
+                        </a:ext>
+                      </a:extLst>
+                    </a:blip>
+                    <a:srcRect/>
+                    <a:stretch>
+                      <a:fillRect/>
+                    </a:stretch>
+                  </pic:blipFill>
+                  <pic:spPr bwMode="auto">
+                    <a:xfrm>
+                      <a:off x="0" y="0"/>
+                      <a:ext cx="1802737" cy="1436762"/>
+                    </a:xfrm>
+                    <a:prstGeom prst="rect">
+                      <a:avLst/>
+                    </a:prstGeom>
+                    <a:noFill/>
+                    <a:ln>
+                      <a:noFill/>
+                    </a:ln>
+                  </pic:spPr>
+                </pic:pic>
+              </a:graphicData>
+            </a:graphic>
+          </wp:inline>
+        </w:drawing>
+      </w:r>
+    </w:p>
+    <w:p>
+      <w:pPr>
+        <w:pStyle w:val="Spacing"/>
+      </w:pPr>
+    </w:p>
+    <w:p>
+      <w:r>
+        <w:t xml:space="preserve">Because the command definition got a parameter with no class assigned to it, the command immediately becomes available from any object or class in the system. The command symbols inside the objects and the class are tied to the </w:t>
+      </w:r>
+      <w:proofErr w:type="spellStart"/>
+      <w:r>
+        <w:t>the</w:t>
+      </w:r>
+      <w:proofErr w:type="spellEnd"/>
+      <w:r>
+        <w:t xml:space="preserve"> definition, to indicate mutuality of definition. Immediately the command is very present in the system, because it can be executed on any object.</w:t>
+      </w:r>
+    </w:p>
+    <w:p>
+      <w:pPr>
+        <w:pStyle w:val="Spacing"/>
+      </w:pPr>
+    </w:p>
+    <w:p>
+      <w:r>
+        <w:t xml:space="preserve">In theory, all the lines between the squares could have been drawn with a solid line. But the </w:t>
+      </w:r>
+      <w:r>
+        <w:rPr>
+          <w:i/>
+        </w:rPr>
+        <w:t xml:space="preserve">class </w:t>
+      </w:r>
+      <w:r>
+        <w:t xml:space="preserve">and the </w:t>
+      </w:r>
+      <w:r>
+        <w:rPr>
+          <w:i/>
+        </w:rPr>
+        <w:t xml:space="preserve">command definition </w:t>
+      </w:r>
+      <w:r>
+        <w:t>are tied together with a dashed line, because it is a relation between structure elements. Now all structure elements and their relations are drawn out with dashed lines. It’s more intuitive that way.</w:t>
+      </w:r>
+    </w:p>
+    <w:p>
+      <w:pPr>
+        <w:pStyle w:val="Spacing"/>
+      </w:pPr>
+    </w:p>
+    <w:p>
+      <w:r>
+        <w:t>If you assign a class to the parameter, then the command will only be available from objects of that class. The command will also only be visible inside just that class, not just any class.</w:t>
+      </w:r>
+    </w:p>
+    <w:p>
+      <w:pPr>
+        <w:pStyle w:val="Spacing"/>
+      </w:pPr>
+    </w:p>
+    <w:p>
+      <w:pPr>
+        <w:ind w:left="852"/>
+      </w:pPr>
+      <w:r>
+        <w:rPr>
+          <w:noProof/>
+        </w:rPr>
+        <w:drawing>
+          <wp:inline distT="0" distB="0" distL="0" distR="0" wp14:anchorId="605B9D55" wp14:editId="35AFB4D9">
+            <wp:extent cx="1797711" cy="1427834"/>
+            <wp:effectExtent l="0" t="0" r="0" b="1270"/>
+            <wp:docPr id="12" name="Picture 12"/>
+            <wp:cNvGraphicFramePr>
+              <a:graphicFrameLocks xmlns:a="http://schemas.openxmlformats.org/drawingml/2006/main" noChangeAspect="1"/>
+            </wp:cNvGraphicFramePr>
+            <a:graphic xmlns:a="http://schemas.openxmlformats.org/drawingml/2006/main">
+              <a:graphicData uri="http://schemas.openxmlformats.org/drawingml/2006/picture">
+                <pic:pic xmlns:pic="http://schemas.openxmlformats.org/drawingml/2006/picture">
+                  <pic:nvPicPr>
+                    <pic:cNvPr id="0" name="Picture 5"/>
+                    <pic:cNvPicPr>
+                      <a:picLocks noChangeAspect="1" noChangeArrowheads="1"/>
+                    </pic:cNvPicPr>
+                  </pic:nvPicPr>
+                  <pic:blipFill>
+                    <a:blip r:embed="rId16">
+                      <a:extLst>
+                        <a:ext uri="{BEBA8EAE-BF5A-486C-A8C5-ECC9F3942E4B}">
+                          <a14:imgProps xmlns:a14="http://schemas.microsoft.com/office/drawing/2010/main">
+                            <a14:imgLayer r:embed="rId17">
+                              <a14:imgEffect>
+                                <a14:brightnessContrast bright="-20000"/>
+                              </a14:imgEffect>
+                            </a14:imgLayer>
+                          </a14:imgProps>
+                        </a:ext>
+                        <a:ext uri="{28A0092B-C50C-407E-A947-70E740481C1C}">
+                          <a14:useLocalDpi xmlns:a14="http://schemas.microsoft.com/office/drawing/2010/main" val="0"/>
+                        </a:ext>
+                      </a:extLst>
+                    </a:blip>
+                    <a:srcRect/>
+                    <a:stretch>
+                      <a:fillRect/>
+                    </a:stretch>
+                  </pic:blipFill>
+                  <pic:spPr bwMode="auto">
+                    <a:xfrm>
+                      <a:off x="0" y="0"/>
+                      <a:ext cx="1820897" cy="1446250"/>
+                    </a:xfrm>
+                    <a:prstGeom prst="rect">
+                      <a:avLst/>
+                    </a:prstGeom>
+                    <a:noFill/>
+                    <a:ln>
+                      <a:noFill/>
+                    </a:ln>
+                  </pic:spPr>
+                </pic:pic>
+              </a:graphicData>
+            </a:graphic>
+          </wp:inline>
+        </w:drawing>
+      </w:r>
+    </w:p>
+    <w:p>
+      <w:pPr>
+        <w:pStyle w:val="Spacing"/>
+      </w:pPr>
+    </w:p>
+    <w:p>
+      <w:r>
+        <w:t xml:space="preserve">The connection between the class and the command definition is now crowded with two lines. The lines are merged together, to express the tight bond between the command parameter and the class command.  </w:t>
+      </w:r>
+    </w:p>
+    <w:p>
+      <w:pPr>
+        <w:pStyle w:val="Spacing"/>
+      </w:pPr>
+    </w:p>
+    <w:p>
+      <w:pPr>
+        <w:ind w:left="852"/>
+      </w:pPr>
+      <w:r>
+        <w:rPr>
+          <w:noProof/>
+        </w:rPr>
+        <w:drawing>
+          <wp:inline distT="0" distB="0" distL="0" distR="0" wp14:anchorId="30B9C30C" wp14:editId="617C7182">
+            <wp:extent cx="1828800" cy="1465071"/>
+            <wp:effectExtent l="0" t="0" r="0" b="1905"/>
+            <wp:docPr id="13" name="Picture 13"/>
+            <wp:cNvGraphicFramePr>
+              <a:graphicFrameLocks xmlns:a="http://schemas.openxmlformats.org/drawingml/2006/main" noChangeAspect="1"/>
+            </wp:cNvGraphicFramePr>
+            <a:graphic xmlns:a="http://schemas.openxmlformats.org/drawingml/2006/main">
+              <a:graphicData uri="http://schemas.openxmlformats.org/drawingml/2006/picture">
+                <pic:pic xmlns:pic="http://schemas.openxmlformats.org/drawingml/2006/picture">
+                  <pic:nvPicPr>
+                    <pic:cNvPr id="0" name="Picture 6"/>
+                    <pic:cNvPicPr>
+                      <a:picLocks noChangeAspect="1" noChangeArrowheads="1"/>
+                    </pic:cNvPicPr>
+                  </pic:nvPicPr>
+                  <pic:blipFill>
+                    <a:blip r:embed="rId18">
+                      <a:extLst>
+                        <a:ext uri="{BEBA8EAE-BF5A-486C-A8C5-ECC9F3942E4B}">
+                          <a14:imgProps xmlns:a14="http://schemas.microsoft.com/office/drawing/2010/main">
+                            <a14:imgLayer r:embed="rId19">
+                              <a14:imgEffect>
+                                <a14:brightnessContrast bright="-20000"/>
+                              </a14:imgEffect>
+                            </a14:imgLayer>
+                          </a14:imgProps>
+                        </a:ext>
+                        <a:ext uri="{28A0092B-C50C-407E-A947-70E740481C1C}">
+                          <a14:useLocalDpi xmlns:a14="http://schemas.microsoft.com/office/drawing/2010/main" val="0"/>
+                        </a:ext>
+                      </a:extLst>
+                    </a:blip>
+                    <a:srcRect/>
+                    <a:stretch>
+                      <a:fillRect/>
+                    </a:stretch>
+                  </pic:blipFill>
+                  <pic:spPr bwMode="auto">
+                    <a:xfrm>
+                      <a:off x="0" y="0"/>
+                      <a:ext cx="1838431" cy="1472787"/>
+                    </a:xfrm>
+                    <a:prstGeom prst="rect">
+                      <a:avLst/>
+                    </a:prstGeom>
+                    <a:noFill/>
+                    <a:ln>
+                      <a:noFill/>
+                    </a:ln>
+                  </pic:spPr>
+                </pic:pic>
+              </a:graphicData>
+            </a:graphic>
+          </wp:inline>
+        </w:drawing>
+      </w:r>
+      <w:r>
+        <w:t xml:space="preserve"> </w:t>
+      </w:r>
+    </w:p>
+    <w:p>
+      <w:pPr>
+        <w:pStyle w:val="Spacing"/>
+      </w:pPr>
+    </w:p>
+    <w:p>
+      <w:r>
+        <w:t>This also better expresses, that the two directions of the bidirectional relation between the command and the class are linked.</w:t>
+      </w:r>
+    </w:p>
+    <w:p>
+      <w:pPr>
+        <w:pStyle w:val="Spacing"/>
+      </w:pPr>
+    </w:p>
+    <w:p>
+      <w:r>
+        <w:t>So in short, this:</w:t>
+      </w:r>
+    </w:p>
+    <w:p>
+      <w:pPr>
+        <w:pStyle w:val="Spacing"/>
+      </w:pPr>
+    </w:p>
+    <w:p>
+      <w:pPr>
+        <w:ind w:left="852"/>
+      </w:pPr>
+      <w:r>
+        <w:rPr>
+          <w:noProof/>
+        </w:rPr>
+        <w:drawing>
+          <wp:inline distT="0" distB="0" distL="0" distR="0" wp14:anchorId="7E1B735F" wp14:editId="7E25F9F8">
+            <wp:extent cx="1809241" cy="1474788"/>
+            <wp:effectExtent l="0" t="0" r="635" b="0"/>
+            <wp:docPr id="14" name="Picture 14"/>
+            <wp:cNvGraphicFramePr>
+              <a:graphicFrameLocks xmlns:a="http://schemas.openxmlformats.org/drawingml/2006/main" noChangeAspect="1"/>
+            </wp:cNvGraphicFramePr>
+            <a:graphic xmlns:a="http://schemas.openxmlformats.org/drawingml/2006/main">
+              <a:graphicData uri="http://schemas.openxmlformats.org/drawingml/2006/picture">
+                <pic:pic xmlns:pic="http://schemas.openxmlformats.org/drawingml/2006/picture">
+                  <pic:nvPicPr>
+                    <pic:cNvPr id="0" name="Picture 7"/>
+                    <pic:cNvPicPr>
+                      <a:picLocks noChangeAspect="1" noChangeArrowheads="1"/>
+                    </pic:cNvPicPr>
+                  </pic:nvPicPr>
+                  <pic:blipFill>
+                    <a:blip r:embed="rId12">
+                      <a:extLst>
+                        <a:ext uri="{BEBA8EAE-BF5A-486C-A8C5-ECC9F3942E4B}">
+                          <a14:imgProps xmlns:a14="http://schemas.microsoft.com/office/drawing/2010/main">
+                            <a14:imgLayer r:embed="rId13">
+                              <a14:imgEffect>
+                                <a14:brightnessContrast bright="-20000"/>
+                              </a14:imgEffect>
+                            </a14:imgLayer>
+                          </a14:imgProps>
+                        </a:ext>
+                        <a:ext uri="{28A0092B-C50C-407E-A947-70E740481C1C}">
+                          <a14:useLocalDpi xmlns:a14="http://schemas.microsoft.com/office/drawing/2010/main" val="0"/>
+                        </a:ext>
+                      </a:extLst>
+                    </a:blip>
+                    <a:srcRect/>
+                    <a:stretch>
+                      <a:fillRect/>
+                    </a:stretch>
+                  </pic:blipFill>
+                  <pic:spPr bwMode="auto">
+                    <a:xfrm>
+                      <a:off x="0" y="0"/>
+                      <a:ext cx="1833541" cy="1494596"/>
+                    </a:xfrm>
+                    <a:prstGeom prst="rect">
+                      <a:avLst/>
+                    </a:prstGeom>
+                    <a:noFill/>
+                    <a:ln>
+                      <a:noFill/>
+                    </a:ln>
+                  </pic:spPr>
+                </pic:pic>
+              </a:graphicData>
+            </a:graphic>
+          </wp:inline>
+        </w:drawing>
+      </w:r>
+    </w:p>
+    <w:p>
+      <w:pPr>
+        <w:pStyle w:val="Spacing"/>
+      </w:pPr>
+    </w:p>
+    <w:p>
+      <w:r>
+        <w:t>When adding a parameter with a class, turns into this:</w:t>
+      </w:r>
+    </w:p>
+    <w:p>
+      <w:pPr>
+        <w:pStyle w:val="Spacing"/>
+      </w:pPr>
+    </w:p>
+    <w:p>
+      <w:pPr>
+        <w:ind w:left="852"/>
+      </w:pPr>
+      <w:r>
+        <w:rPr>
+          <w:noProof/>
+        </w:rPr>
+        <w:drawing>
+          <wp:inline distT="0" distB="0" distL="0" distR="0" wp14:anchorId="11F3A60B" wp14:editId="4B35ACB7">
+            <wp:extent cx="1806734" cy="1447393"/>
+            <wp:effectExtent l="0" t="0" r="3175" b="635"/>
+            <wp:docPr id="15" name="Picture 15"/>
+            <wp:cNvGraphicFramePr>
+              <a:graphicFrameLocks xmlns:a="http://schemas.openxmlformats.org/drawingml/2006/main" noChangeAspect="1"/>
+            </wp:cNvGraphicFramePr>
+            <a:graphic xmlns:a="http://schemas.openxmlformats.org/drawingml/2006/main">
+              <a:graphicData uri="http://schemas.openxmlformats.org/drawingml/2006/picture">
+                <pic:pic xmlns:pic="http://schemas.openxmlformats.org/drawingml/2006/picture">
+                  <pic:nvPicPr>
+                    <pic:cNvPr id="0" name="Picture 8"/>
+                    <pic:cNvPicPr>
+                      <a:picLocks noChangeAspect="1" noChangeArrowheads="1"/>
+                    </pic:cNvPicPr>
+                  </pic:nvPicPr>
+                  <pic:blipFill>
+                    <a:blip r:embed="rId18">
+                      <a:extLst>
+                        <a:ext uri="{BEBA8EAE-BF5A-486C-A8C5-ECC9F3942E4B}">
+                          <a14:imgProps xmlns:a14="http://schemas.microsoft.com/office/drawing/2010/main">
+                            <a14:imgLayer r:embed="rId19">
+                              <a14:imgEffect>
+                                <a14:brightnessContrast bright="-20000"/>
+                              </a14:imgEffect>
+                            </a14:imgLayer>
+                          </a14:imgProps>
+                        </a:ext>
+                        <a:ext uri="{28A0092B-C50C-407E-A947-70E740481C1C}">
+                          <a14:useLocalDpi xmlns:a14="http://schemas.microsoft.com/office/drawing/2010/main" val="0"/>
+                        </a:ext>
+                      </a:extLst>
+                    </a:blip>
+                    <a:srcRect/>
+                    <a:stretch>
+                      <a:fillRect/>
+                    </a:stretch>
+                  </pic:blipFill>
+                  <pic:spPr bwMode="auto">
+                    <a:xfrm>
+                      <a:off x="0" y="0"/>
+                      <a:ext cx="1834462" cy="1469606"/>
+                    </a:xfrm>
+                    <a:prstGeom prst="rect">
+                      <a:avLst/>
+                    </a:prstGeom>
+                    <a:noFill/>
+                    <a:ln>
+                      <a:noFill/>
+                    </a:ln>
+                  </pic:spPr>
+                </pic:pic>
+              </a:graphicData>
+            </a:graphic>
+          </wp:inline>
+        </w:drawing>
+      </w:r>
+    </w:p>
+    <w:p>
+      <w:pPr>
+        <w:pStyle w:val="Spacing"/>
+      </w:pPr>
+    </w:p>
+    <w:p>
+      <w:r>
+        <w:t>What is visualized is, that the system got expanded with a connection between the class and the command, which also added the command to the only object of that class.</w:t>
+      </w:r>
+    </w:p>
+    <w:p>
+      <w:pPr>
+        <w:pStyle w:val="Heading3"/>
+      </w:pPr>
+      <w:r>
+        <w:t>Target Classes</w:t>
+      </w:r>
+    </w:p>
+    <w:p>
+      <w:pPr>
+        <w:pStyle w:val="Heading4"/>
+      </w:pPr>
+      <w:r>
+        <w:t>Concept</w:t>
+      </w:r>
+    </w:p>
+    <w:p>
+      <w:r>
+        <w:t>A target class is found by following the redirections, that lead to a symbol’s class.</w:t>
+      </w:r>
+    </w:p>
+    <w:p>
+      <w:pPr>
+        <w:pStyle w:val="Spacing"/>
+      </w:pPr>
+    </w:p>
+    <w:p>
+      <w:r>
+        <w:t xml:space="preserve">Do not follow more than one class redirection, because if a class points out a class again, then the second class is </w:t>
+      </w:r>
+      <w:r>
+        <w:rPr>
+          <w:i/>
+        </w:rPr>
+        <w:t xml:space="preserve">another </w:t>
+      </w:r>
+      <w:r>
+        <w:t xml:space="preserve">class object, that the first class is just </w:t>
+      </w:r>
+      <w:r>
+        <w:rPr>
+          <w:i/>
+        </w:rPr>
+        <w:t xml:space="preserve">based </w:t>
+      </w:r>
+      <w:r>
+        <w:t xml:space="preserve">on. If the class is an object reference itself, you have to follow all object redirections to find the target class object. Then you have found the target class. That’s where redirection following ends. If the class object has a class itself, you might be tempted to follow the class object’s class redirections as well, to find the final target class, but you should not do that. The first class redirection indicates the class. If that class object has a class itself, then the class object is only based on another class, but it </w:t>
+      </w:r>
+      <w:r>
+        <w:rPr>
+          <w:i/>
+        </w:rPr>
+        <w:t xml:space="preserve">is </w:t>
+      </w:r>
+      <w:r>
+        <w:t>a class on its own. An object redirection is just a much tighter bond like that, than a class redirection.</w:t>
+      </w:r>
+    </w:p>
+    <w:p>
+      <w:pPr>
+        <w:pStyle w:val="Heading4"/>
+      </w:pPr>
+      <w:r>
+        <w:t>Diagram Notation</w:t>
+      </w:r>
+    </w:p>
+    <w:p>
+      <w:r>
+        <w:t xml:space="preserve">The concept of target classes is explained in the article </w:t>
+      </w:r>
+      <w:r>
+        <w:rPr>
+          <w:i/>
+        </w:rPr>
+        <w:t>Target Classes</w:t>
+      </w:r>
+      <w:r>
+        <w:t>. This article only explains their expression in a diagram.</w:t>
+      </w:r>
+    </w:p>
+    <w:p>
+      <w:pPr>
+        <w:pStyle w:val="Spacing"/>
+      </w:pPr>
+    </w:p>
+    <w:p>
+      <w:r>
+        <w:t>The target class is found by following the redirections, that lead to a symbol’s class.</w:t>
+      </w:r>
+    </w:p>
+    <w:p>
+      <w:pPr>
+        <w:pStyle w:val="Spacing"/>
+      </w:pPr>
+    </w:p>
+    <w:p>
+      <w:r>
+        <w:t xml:space="preserve">When you want to find the class of an object, and the object is actually an object reference, you first need to follow all object reference redirections, to find the target </w:t>
+      </w:r>
+      <w:r>
+        <w:t>object</w:t>
+      </w:r>
+      <w:r>
+        <w:t xml:space="preserve">. When you found the target object, you can find the target class, by following one class redirection. </w:t>
+      </w:r>
+    </w:p>
+    <w:p>
+      <w:pPr>
+        <w:pStyle w:val="Spacing"/>
+      </w:pPr>
+    </w:p>
+    <w:p>
+      <w:r>
+        <w:t xml:space="preserve">So to find the target class, you first follow </w:t>
+      </w:r>
+      <w:r>
+        <w:rPr>
+          <w:i/>
+        </w:rPr>
+        <w:t>all</w:t>
+      </w:r>
+      <w:r>
+        <w:t xml:space="preserve"> the object redirections, then </w:t>
+      </w:r>
+      <w:r>
+        <w:rPr>
+          <w:i/>
+        </w:rPr>
+        <w:t>one</w:t>
+      </w:r>
+      <w:r>
+        <w:t xml:space="preserve"> class redirections, then </w:t>
+      </w:r>
+      <w:r>
+        <w:rPr>
+          <w:i/>
+        </w:rPr>
+        <w:t>all</w:t>
+      </w:r>
+      <w:r>
+        <w:t xml:space="preserve"> the object redirections and there it ends.</w:t>
+      </w:r>
+    </w:p>
+    <w:p>
+      <w:pPr>
+        <w:pStyle w:val="Spacing"/>
+      </w:pPr>
+    </w:p>
+    <w:p>
+      <w:r>
+        <w:rPr>
+          <w:noProof/>
+        </w:rPr>
+        <w:drawing>
+          <wp:inline distT="0" distB="0" distL="0" distR="0" wp14:anchorId="2CE9AA86" wp14:editId="1B3FA0D3">
+            <wp:extent cx="3524885" cy="657860"/>
+            <wp:effectExtent l="0" t="0" r="0" b="0"/>
+            <wp:docPr id="16" name="Picture 16"/>
+            <wp:cNvGraphicFramePr>
+              <a:graphicFrameLocks xmlns:a="http://schemas.openxmlformats.org/drawingml/2006/main" noChangeAspect="1"/>
+            </wp:cNvGraphicFramePr>
+            <a:graphic xmlns:a="http://schemas.openxmlformats.org/drawingml/2006/main">
+              <a:graphicData uri="http://schemas.openxmlformats.org/drawingml/2006/picture">
+                <pic:pic xmlns:pic="http://schemas.openxmlformats.org/drawingml/2006/picture">
+                  <pic:nvPicPr>
+                    <pic:cNvPr id="0" name="Picture 1"/>
+                    <pic:cNvPicPr>
+                      <a:picLocks noChangeAspect="1" noChangeArrowheads="1"/>
+                    </pic:cNvPicPr>
+                  </pic:nvPicPr>
+                  <pic:blipFill>
+                    <a:blip r:embed="rId20">
+                      <a:extLst>
+                        <a:ext uri="{28A0092B-C50C-407E-A947-70E740481C1C}">
+                          <a14:useLocalDpi xmlns:a14="http://schemas.microsoft.com/office/drawing/2010/main" val="0"/>
+                        </a:ext>
+                      </a:extLst>
+                    </a:blip>
+                    <a:srcRect/>
+                    <a:stretch>
+                      <a:fillRect/>
+                    </a:stretch>
+                  </pic:blipFill>
+                  <pic:spPr bwMode="auto">
+                    <a:xfrm>
+                      <a:off x="0" y="0"/>
+                      <a:ext cx="3524885" cy="657860"/>
+                    </a:xfrm>
+                    <a:prstGeom prst="rect">
+                      <a:avLst/>
+                    </a:prstGeom>
+                    <a:noFill/>
+                    <a:ln>
+                      <a:noFill/>
+                    </a:ln>
+                  </pic:spPr>
+                </pic:pic>
+              </a:graphicData>
+            </a:graphic>
+          </wp:inline>
+        </w:drawing>
+      </w:r>
+    </w:p>
+    <w:p>
+      <w:pPr>
+        <w:pStyle w:val="Spacing"/>
+      </w:pPr>
+    </w:p>
+    <w:p>
+      <w:r>
+        <w:t xml:space="preserve">If the class has a class as well, this does not redirect the original object’s class, because the second class is </w:t>
+      </w:r>
+      <w:r>
+        <w:rPr>
+          <w:i/>
+        </w:rPr>
+        <w:t xml:space="preserve">another </w:t>
+      </w:r>
+      <w:r>
+        <w:t xml:space="preserve">class object, that the first class is just </w:t>
+      </w:r>
+      <w:r>
+        <w:rPr>
+          <w:i/>
+        </w:rPr>
+        <w:t xml:space="preserve">based </w:t>
+      </w:r>
+      <w:r>
+        <w:t>on. An object redirection is just a much tighter bond, than a class redirection.</w:t>
+      </w:r>
+    </w:p>
+    <w:p>
+      <w:pPr>
+        <w:pStyle w:val="Spacing"/>
+      </w:pPr>
+    </w:p>
+    <w:p>
+      <w:r>
+        <w:rPr>
+          <w:noProof/>
+        </w:rPr>
+        <w:drawing>
+          <wp:inline distT="0" distB="0" distL="0" distR="0" wp14:anchorId="73097B14" wp14:editId="4DC3AE35">
+            <wp:extent cx="3546475" cy="707390"/>
+            <wp:effectExtent l="0" t="0" r="0" b="0"/>
+            <wp:docPr id="17" name="Picture 17"/>
+            <wp:cNvGraphicFramePr>
+              <a:graphicFrameLocks xmlns:a="http://schemas.openxmlformats.org/drawingml/2006/main" noChangeAspect="1"/>
+            </wp:cNvGraphicFramePr>
+            <a:graphic xmlns:a="http://schemas.openxmlformats.org/drawingml/2006/main">
+              <a:graphicData uri="http://schemas.openxmlformats.org/drawingml/2006/picture">
+                <pic:pic xmlns:pic="http://schemas.openxmlformats.org/drawingml/2006/picture">
+                  <pic:nvPicPr>
+                    <pic:cNvPr id="0" name="Picture 2"/>
+                    <pic:cNvPicPr>
+                      <a:picLocks noChangeAspect="1" noChangeArrowheads="1"/>
+                    </pic:cNvPicPr>
+                  </pic:nvPicPr>
+                  <pic:blipFill>
+                    <a:blip r:embed="rId21">
+                      <a:extLst>
+                        <a:ext uri="{28A0092B-C50C-407E-A947-70E740481C1C}">
+                          <a14:useLocalDpi xmlns:a14="http://schemas.microsoft.com/office/drawing/2010/main" val="0"/>
+                        </a:ext>
+                      </a:extLst>
+                    </a:blip>
+                    <a:srcRect/>
+                    <a:stretch>
+                      <a:fillRect/>
+                    </a:stretch>
+                  </pic:blipFill>
+                  <pic:spPr bwMode="auto">
+                    <a:xfrm>
+                      <a:off x="0" y="0"/>
+                      <a:ext cx="3546475" cy="707390"/>
+                    </a:xfrm>
+                    <a:prstGeom prst="rect">
+                      <a:avLst/>
+                    </a:prstGeom>
+                    <a:noFill/>
+                    <a:ln>
+                      <a:noFill/>
+                    </a:ln>
+                  </pic:spPr>
+                </pic:pic>
+              </a:graphicData>
+            </a:graphic>
+          </wp:inline>
+        </w:drawing>
+      </w:r>
+    </w:p>
+    <w:p>
+      <w:pPr>
+        <w:pStyle w:val="Spacing"/>
+      </w:pPr>
+    </w:p>
+    <w:p>
+      <w:r>
+        <w:t xml:space="preserve">The target class of the first object reference is the symbol </w:t>
+      </w:r>
+      <w:r>
+        <w:rPr>
+          <w:rStyle w:val="CodeChar"/>
+        </w:rPr>
+        <w:t>Class</w:t>
+      </w:r>
+      <w:r>
+        <w:t xml:space="preserve">, not the symbol </w:t>
+      </w:r>
+      <w:r>
+        <w:rPr>
+          <w:rStyle w:val="CodeChar"/>
+        </w:rPr>
+        <w:t>Class’s class</w:t>
+      </w:r>
+      <w:r>
+        <w:t>. The same counts for the diagram below.</w:t>
+      </w:r>
+    </w:p>
+    <w:p>
+      <w:pPr>
+        <w:pStyle w:val="Spacing"/>
+      </w:pPr>
+    </w:p>
+    <w:p>
+      <w:r>
+        <w:rPr>
+          <w:noProof/>
+        </w:rPr>
+        <w:drawing>
+          <wp:inline distT="0" distB="0" distL="0" distR="0" wp14:anchorId="66FEF3C1" wp14:editId="5DDA1E69">
+            <wp:extent cx="3194050" cy="645795"/>
+            <wp:effectExtent l="0" t="0" r="0" b="0"/>
+            <wp:docPr id="18" name="Picture 18"/>
+            <wp:cNvGraphicFramePr>
+              <a:graphicFrameLocks xmlns:a="http://schemas.openxmlformats.org/drawingml/2006/main" noChangeAspect="1"/>
+            </wp:cNvGraphicFramePr>
+            <a:graphic xmlns:a="http://schemas.openxmlformats.org/drawingml/2006/main">
+              <a:graphicData uri="http://schemas.openxmlformats.org/drawingml/2006/picture">
+                <pic:pic xmlns:pic="http://schemas.openxmlformats.org/drawingml/2006/picture">
+                  <pic:nvPicPr>
+                    <pic:cNvPr id="0" name="Picture 3"/>
+                    <pic:cNvPicPr>
+                      <a:picLocks noChangeAspect="1" noChangeArrowheads="1"/>
+                    </pic:cNvPicPr>
+                  </pic:nvPicPr>
+                  <pic:blipFill>
+                    <a:blip r:embed="rId22">
+                      <a:extLst>
+                        <a:ext uri="{28A0092B-C50C-407E-A947-70E740481C1C}">
+                          <a14:useLocalDpi xmlns:a14="http://schemas.microsoft.com/office/drawing/2010/main" val="0"/>
+                        </a:ext>
+                      </a:extLst>
+                    </a:blip>
+                    <a:srcRect/>
+                    <a:stretch>
+                      <a:fillRect/>
+                    </a:stretch>
+                  </pic:blipFill>
+                  <pic:spPr bwMode="auto">
+                    <a:xfrm>
+                      <a:off x="0" y="0"/>
+                      <a:ext cx="3194050" cy="645795"/>
+                    </a:xfrm>
+                    <a:prstGeom prst="rect">
+                      <a:avLst/>
+                    </a:prstGeom>
+                    <a:noFill/>
+                    <a:ln>
+                      <a:noFill/>
+                    </a:ln>
+                  </pic:spPr>
+                </pic:pic>
+              </a:graphicData>
+            </a:graphic>
+          </wp:inline>
+        </w:drawing>
+      </w:r>
+    </w:p>
+    <w:p>
+      <w:pPr>
+        <w:pStyle w:val="Spacing"/>
+      </w:pPr>
+    </w:p>
+    <w:p>
+      <w:r>
+        <w:t xml:space="preserve">If you wonder what could be that different between </w:t>
+      </w:r>
+      <w:r>
+        <w:rPr>
+          <w:rStyle w:val="CodeChar"/>
+        </w:rPr>
+        <w:t xml:space="preserve">Class </w:t>
+      </w:r>
+      <w:r>
+        <w:t xml:space="preserve">and </w:t>
+      </w:r>
+      <w:r>
+        <w:rPr>
+          <w:rStyle w:val="CodeChar"/>
+        </w:rPr>
+        <w:t>Class’s class</w:t>
+      </w:r>
+      <w:r>
+        <w:t>: they could differ in default values. The main point is: finding the target class is about finding the class object.</w:t>
+      </w:r>
+    </w:p>
+    <w:p>
+      <w:pPr>
         <w:pStyle w:val="Heading2"/>
       </w:pPr>
       <w:r>
         <w:t>Ideas</w:t>
+      </w:r>
+      <w:r>
+        <w:t xml:space="preserve"> about Classes Main Concept</w:t>
       </w:r>
     </w:p>
     <w:p>
@@ -943,6 +2287,989 @@
     <w:p>
       <w:r>
         <w:t>I do not know yet how to ventilate changes to classes to their derived objects.</w:t>
+      </w:r>
+    </w:p>
+    <w:p/>
+    <w:p>
+      <w:r>
+        <w:t>JJ</w:t>
+      </w:r>
+    </w:p>
+    <w:p>
+      <w:pPr>
+        <w:pStyle w:val="Heading2"/>
+      </w:pPr>
+      <w:r>
+        <w:t>Ideas about Class Reference</w:t>
+      </w:r>
+    </w:p>
+    <w:p>
+      <w:r>
+        <w:t>Class reference,</w:t>
+      </w:r>
+    </w:p>
+    <w:p>
+      <w:r>
+        <w:t>2008-07-30</w:t>
+      </w:r>
+    </w:p>
+    <w:p/>
+    <w:p>
+      <w:r>
+        <w:t>Right now I define class reference as being an object’s specification of what is its class.</w:t>
+      </w:r>
+    </w:p>
+    <w:p>
+      <w:r>
+        <w:t xml:space="preserve">But accidently I used class reference as a pointer to a class, as being </w:t>
+      </w:r>
+      <w:proofErr w:type="spellStart"/>
+      <w:r>
+        <w:t>analogus</w:t>
+      </w:r>
+      <w:proofErr w:type="spellEnd"/>
+      <w:r>
+        <w:t xml:space="preserve"> to a command reference.</w:t>
+      </w:r>
+    </w:p>
+    <w:p/>
+    <w:p>
+      <w:r>
+        <w:t>JJ</w:t>
+      </w:r>
+    </w:p>
+    <w:p>
+      <w:pPr>
+        <w:pStyle w:val="Heading3"/>
+      </w:pPr>
+      <w:r>
+        <w:t>Out of the original Symbol documentation</w:t>
+      </w:r>
+    </w:p>
+    <w:p>
+      <w:r>
+        <w:t>An object symbol can also serve as its own type:</w:t>
+      </w:r>
+    </w:p>
+    <w:p>
+      <w:pPr>
+        <w:pStyle w:val="Spacing"/>
+      </w:pPr>
+    </w:p>
+    <w:p>
+      <w:pPr>
+        <w:jc w:val="center"/>
+      </w:pPr>
+      <w:r>
+        <w:rPr>
+          <w:noProof/>
+        </w:rPr>
+        <w:drawing>
+          <wp:inline distT="0" distB="0" distL="0" distR="0" wp14:anchorId="370F7B2D" wp14:editId="67F52D56">
+            <wp:extent cx="506730" cy="457200"/>
+            <wp:effectExtent l="0" t="0" r="0" b="0"/>
+            <wp:docPr id="5" name="Picture 5"/>
+            <wp:cNvGraphicFramePr>
+              <a:graphicFrameLocks xmlns:a="http://schemas.openxmlformats.org/drawingml/2006/main" noChangeAspect="1"/>
+            </wp:cNvGraphicFramePr>
+            <a:graphic xmlns:a="http://schemas.openxmlformats.org/drawingml/2006/main">
+              <a:graphicData uri="http://schemas.openxmlformats.org/drawingml/2006/picture">
+                <pic:pic xmlns:pic="http://schemas.openxmlformats.org/drawingml/2006/picture">
+                  <pic:nvPicPr>
+                    <pic:cNvPr id="0" name="Picture 2"/>
+                    <pic:cNvPicPr>
+                      <a:picLocks noChangeAspect="1" noChangeArrowheads="1"/>
+                    </pic:cNvPicPr>
+                  </pic:nvPicPr>
+                  <pic:blipFill>
+                    <a:blip r:embed="rId23">
+                      <a:extLst>
+                        <a:ext uri="{28A0092B-C50C-407E-A947-70E740481C1C}">
+                          <a14:useLocalDpi xmlns:a14="http://schemas.microsoft.com/office/drawing/2010/main" val="0"/>
+                        </a:ext>
+                      </a:extLst>
+                    </a:blip>
+                    <a:srcRect/>
+                    <a:stretch>
+                      <a:fillRect/>
+                    </a:stretch>
+                  </pic:blipFill>
+                  <pic:spPr bwMode="auto">
+                    <a:xfrm>
+                      <a:off x="0" y="0"/>
+                      <a:ext cx="506730" cy="457200"/>
+                    </a:xfrm>
+                    <a:prstGeom prst="rect">
+                      <a:avLst/>
+                    </a:prstGeom>
+                    <a:noFill/>
+                    <a:ln>
+                      <a:noFill/>
+                    </a:ln>
+                  </pic:spPr>
+                </pic:pic>
+              </a:graphicData>
+            </a:graphic>
+          </wp:inline>
+        </w:drawing>
+      </w:r>
+    </w:p>
+    <w:p>
+      <w:pPr>
+        <w:pStyle w:val="Spacing"/>
+      </w:pPr>
+    </w:p>
+    <w:p>
+      <w:r>
+        <w:t>Then it is an object that defines its own type. But if it has a type line, it redirects its type to another symbol. Then it is no longer its own type, but a mere object from an existing type, also called an instance of a type. The target of the type line is regarded the type itself.</w:t>
+      </w:r>
+    </w:p>
+    <w:p>
+      <w:pPr>
+        <w:pStyle w:val="Spacing"/>
+      </w:pPr>
+    </w:p>
+    <w:p>
+      <w:pPr>
+        <w:pStyle w:val="Picture"/>
+      </w:pPr>
+      <w:r>
+        <w:rPr>
+          <w:noProof/>
+        </w:rPr>
+        <w:drawing>
+          <wp:inline distT="0" distB="0" distL="0" distR="0" wp14:anchorId="43D91ABA" wp14:editId="7AE32D47">
+            <wp:extent cx="1461135" cy="617855"/>
+            <wp:effectExtent l="0" t="0" r="0" b="0"/>
+            <wp:docPr id="6" name="Picture 6"/>
+            <wp:cNvGraphicFramePr>
+              <a:graphicFrameLocks xmlns:a="http://schemas.openxmlformats.org/drawingml/2006/main" noChangeAspect="1"/>
+            </wp:cNvGraphicFramePr>
+            <a:graphic xmlns:a="http://schemas.openxmlformats.org/drawingml/2006/main">
+              <a:graphicData uri="http://schemas.openxmlformats.org/drawingml/2006/picture">
+                <pic:pic xmlns:pic="http://schemas.openxmlformats.org/drawingml/2006/picture">
+                  <pic:nvPicPr>
+                    <pic:cNvPr id="0" name="Picture 3"/>
+                    <pic:cNvPicPr>
+                      <a:picLocks noChangeAspect="1" noChangeArrowheads="1"/>
+                    </pic:cNvPicPr>
+                  </pic:nvPicPr>
+                  <pic:blipFill>
+                    <a:blip r:embed="rId24">
+                      <a:extLst>
+                        <a:ext uri="{28A0092B-C50C-407E-A947-70E740481C1C}">
+                          <a14:useLocalDpi xmlns:a14="http://schemas.microsoft.com/office/drawing/2010/main" val="0"/>
+                        </a:ext>
+                      </a:extLst>
+                    </a:blip>
+                    <a:srcRect/>
+                    <a:stretch>
+                      <a:fillRect/>
+                    </a:stretch>
+                  </pic:blipFill>
+                  <pic:spPr bwMode="auto">
+                    <a:xfrm>
+                      <a:off x="0" y="0"/>
+                      <a:ext cx="1461135" cy="617855"/>
+                    </a:xfrm>
+                    <a:prstGeom prst="rect">
+                      <a:avLst/>
+                    </a:prstGeom>
+                    <a:noFill/>
+                    <a:ln>
+                      <a:noFill/>
+                    </a:ln>
+                  </pic:spPr>
+                </pic:pic>
+              </a:graphicData>
+            </a:graphic>
+          </wp:inline>
+        </w:drawing>
+      </w:r>
+    </w:p>
+    <w:p>
+      <w:pPr>
+        <w:pStyle w:val="Picture"/>
+      </w:pPr>
+      <w:r>
+        <w:rPr>
+          <w:rFonts w:ascii="Arial" w:hAnsi="Arial"/>
+          <w:bCs/>
+          <w:sz w:val="20"/>
+        </w:rPr>
+        <w:t xml:space="preserve">A </w:t>
+      </w:r>
+      <w:r>
+        <w:t xml:space="preserve">is an instance, </w:t>
+      </w:r>
+      <w:r>
+        <w:rPr>
+          <w:rFonts w:ascii="Arial" w:hAnsi="Arial"/>
+          <w:bCs/>
+          <w:sz w:val="20"/>
+        </w:rPr>
+        <w:t>B</w:t>
+      </w:r>
+      <w:r>
+        <w:t xml:space="preserve"> is the type.</w:t>
+      </w:r>
+    </w:p>
+    <w:p/>
+    <w:p>
+      <w:pPr>
+        <w:pStyle w:val="Heading2"/>
+      </w:pPr>
+      <w:r>
+        <w:t>Ideas about Target Classes</w:t>
+      </w:r>
+    </w:p>
+    <w:p>
+      <w:pPr>
+        <w:pStyle w:val="Heading3"/>
+      </w:pPr>
+      <w:r>
+        <w:t>Out of the original Symbol documentation</w:t>
+      </w:r>
+    </w:p>
+    <w:p>
+      <w:pPr>
+        <w:pStyle w:val="Heading4"/>
+      </w:pPr>
+      <w:r>
+        <w:t>Tracing Object Aspects</w:t>
+      </w:r>
+    </w:p>
+    <w:p>
+      <w:r>
+        <w:t xml:space="preserve">Formerly I’ve said that when you encountered a symbol that doesn’t have a type line, then it is the target type. But in </w:t>
+      </w:r>
+      <w:r>
+        <w:rPr>
+          <w:i/>
+          <w:iCs/>
+        </w:rPr>
+        <w:t xml:space="preserve">Object Basics </w:t>
+      </w:r>
+      <w:r>
+        <w:t>I said that when a symbol doesn’t have a type line, the object line functions as the type line. Therefore, if a symbol has no type line, the type can still be redirected by an object line.</w:t>
+      </w:r>
+    </w:p>
+    <w:p>
+      <w:r>
+        <w:t xml:space="preserve">Finding the aspects of a symbol, such as target object or target type, is called a </w:t>
+      </w:r>
+      <w:r>
+        <w:rPr>
+          <w:i/>
+          <w:iCs/>
+        </w:rPr>
+        <w:t>trace</w:t>
+      </w:r>
+      <w:r>
+        <w:t>.</w:t>
+      </w:r>
+    </w:p>
+    <w:p>
+      <w:pPr>
+        <w:pStyle w:val="Heading5"/>
+      </w:pPr>
+      <w:r>
+        <w:t>Type Trace</w:t>
+      </w:r>
+    </w:p>
+    <w:p>
+      <w:r>
+        <w:t>You’ll use type and object lines to trace the type. Follow the type line if it exists, else follow the object line. When you run into a symbol with no type or object line, then that’s the type.</w:t>
+      </w:r>
+    </w:p>
+    <w:p>
+      <w:pPr>
+        <w:pStyle w:val="AlineaSeparator"/>
+      </w:pPr>
+    </w:p>
+    <w:p>
+      <w:r>
+        <w:t>When there is no type line, the object determines the type.</w:t>
+      </w:r>
+    </w:p>
+    <w:p>
+      <w:pPr>
+        <w:pStyle w:val="AlineaSeparator"/>
+      </w:pPr>
+    </w:p>
+    <w:p>
+      <w:pPr>
+        <w:pStyle w:val="Picture"/>
+      </w:pPr>
+      <w:r>
+        <w:rPr>
+          <w:noProof/>
+        </w:rPr>
+        <w:drawing>
+          <wp:inline distT="0" distB="0" distL="0" distR="0" wp14:anchorId="052DA2AC" wp14:editId="42C66079">
+            <wp:extent cx="1797685" cy="1838325"/>
+            <wp:effectExtent l="0" t="0" r="0" b="0"/>
+            <wp:docPr id="19" name="Picture 19"/>
+            <wp:cNvGraphicFramePr>
+              <a:graphicFrameLocks xmlns:a="http://schemas.openxmlformats.org/drawingml/2006/main" noChangeAspect="1"/>
+            </wp:cNvGraphicFramePr>
+            <a:graphic xmlns:a="http://schemas.openxmlformats.org/drawingml/2006/main">
+              <a:graphicData uri="http://schemas.openxmlformats.org/drawingml/2006/picture">
+                <pic:pic xmlns:pic="http://schemas.openxmlformats.org/drawingml/2006/picture">
+                  <pic:nvPicPr>
+                    <pic:cNvPr id="0" name="Picture 4"/>
+                    <pic:cNvPicPr>
+                      <a:picLocks noChangeAspect="1" noChangeArrowheads="1"/>
+                    </pic:cNvPicPr>
+                  </pic:nvPicPr>
+                  <pic:blipFill>
+                    <a:blip r:embed="rId25" cstate="print">
+                      <a:lum bright="-18000"/>
+                      <a:extLst>
+                        <a:ext uri="{28A0092B-C50C-407E-A947-70E740481C1C}">
+                          <a14:useLocalDpi xmlns:a14="http://schemas.microsoft.com/office/drawing/2010/main" val="0"/>
+                        </a:ext>
+                      </a:extLst>
+                    </a:blip>
+                    <a:srcRect/>
+                    <a:stretch>
+                      <a:fillRect/>
+                    </a:stretch>
+                  </pic:blipFill>
+                  <pic:spPr bwMode="auto">
+                    <a:xfrm>
+                      <a:off x="0" y="0"/>
+                      <a:ext cx="1797685" cy="1838325"/>
+                    </a:xfrm>
+                    <a:prstGeom prst="rect">
+                      <a:avLst/>
+                    </a:prstGeom>
+                    <a:noFill/>
+                    <a:ln>
+                      <a:noFill/>
+                    </a:ln>
+                  </pic:spPr>
+                </pic:pic>
+              </a:graphicData>
+            </a:graphic>
+          </wp:inline>
+        </w:drawing>
+      </w:r>
+    </w:p>
+    <w:p>
+      <w:pPr>
+        <w:pStyle w:val="Spacing"/>
+      </w:pPr>
+    </w:p>
+    <w:p>
+      <w:pPr>
+        <w:rPr>
+          <w:color w:val="339966"/>
+        </w:rPr>
+      </w:pPr>
+      <w:r>
+        <w:t xml:space="preserve">Interface lines are not followed. Note that the target type doesn’t have to be pointed to by a type line. </w:t>
+      </w:r>
+    </w:p>
+    <w:p/>
+    <w:p>
+      <w:pPr>
+        <w:pStyle w:val="Heading5"/>
+      </w:pPr>
+      <w:r>
+        <w:t>Object-Type Trace</w:t>
+      </w:r>
+    </w:p>
+    <w:p>
+      <w:r>
+        <w:t>The last symbol in the object trace altogether:</w:t>
+      </w:r>
+    </w:p>
+    <w:p>
+      <w:pPr>
+        <w:pStyle w:val="Spacing"/>
+      </w:pPr>
+    </w:p>
+    <w:p>
+      <w:pPr>
+        <w:pStyle w:val="Picture"/>
+      </w:pPr>
+      <w:r>
+        <w:rPr>
+          <w:noProof/>
+        </w:rPr>
+        <w:drawing>
+          <wp:inline distT="0" distB="0" distL="0" distR="0" wp14:anchorId="4F6FE071" wp14:editId="12022AC4">
+            <wp:extent cx="1507490" cy="1535430"/>
+            <wp:effectExtent l="0" t="0" r="0" b="0"/>
+            <wp:docPr id="20" name="Picture 20"/>
+            <wp:cNvGraphicFramePr>
+              <a:graphicFrameLocks xmlns:a="http://schemas.openxmlformats.org/drawingml/2006/main" noChangeAspect="1"/>
+            </wp:cNvGraphicFramePr>
+            <a:graphic xmlns:a="http://schemas.openxmlformats.org/drawingml/2006/main">
+              <a:graphicData uri="http://schemas.openxmlformats.org/drawingml/2006/picture">
+                <pic:pic xmlns:pic="http://schemas.openxmlformats.org/drawingml/2006/picture">
+                  <pic:nvPicPr>
+                    <pic:cNvPr id="0" name="Picture 5"/>
+                    <pic:cNvPicPr>
+                      <a:picLocks noChangeAspect="1" noChangeArrowheads="1"/>
+                    </pic:cNvPicPr>
+                  </pic:nvPicPr>
+                  <pic:blipFill>
+                    <a:blip r:embed="rId26" cstate="print">
+                      <a:lum bright="-18000"/>
+                      <a:extLst>
+                        <a:ext uri="{28A0092B-C50C-407E-A947-70E740481C1C}">
+                          <a14:useLocalDpi xmlns:a14="http://schemas.microsoft.com/office/drawing/2010/main" val="0"/>
+                        </a:ext>
+                      </a:extLst>
+                    </a:blip>
+                    <a:srcRect/>
+                    <a:stretch>
+                      <a:fillRect/>
+                    </a:stretch>
+                  </pic:blipFill>
+                  <pic:spPr bwMode="auto">
+                    <a:xfrm>
+                      <a:off x="0" y="0"/>
+                      <a:ext cx="1507490" cy="1535430"/>
+                    </a:xfrm>
+                    <a:prstGeom prst="rect">
+                      <a:avLst/>
+                    </a:prstGeom>
+                    <a:noFill/>
+                    <a:ln>
+                      <a:noFill/>
+                    </a:ln>
+                  </pic:spPr>
+                </pic:pic>
+              </a:graphicData>
+            </a:graphic>
+          </wp:inline>
+        </w:drawing>
+      </w:r>
+    </w:p>
+    <w:p>
+      <w:pPr>
+        <w:pStyle w:val="Spacing"/>
+      </w:pPr>
+    </w:p>
+    <w:p>
+      <w:r>
+        <w:t>is the target type.</w:t>
+      </w:r>
+    </w:p>
+    <w:p>
+      <w:pPr>
+        <w:pStyle w:val="AlineaSeparator"/>
+      </w:pPr>
+    </w:p>
+    <w:p>
+      <w:r>
+        <w:t xml:space="preserve">Therefore, </w:t>
+      </w:r>
+      <w:r>
+        <w:rPr>
+          <w:i/>
+          <w:iCs/>
+        </w:rPr>
+        <w:t>object</w:t>
+      </w:r>
+      <w:r>
+        <w:t xml:space="preserve"> trace can also point out to the target </w:t>
+      </w:r>
+      <w:r>
+        <w:rPr>
+          <w:i/>
+          <w:iCs/>
+        </w:rPr>
+        <w:t>type</w:t>
+      </w:r>
+      <w:r>
+        <w:t xml:space="preserve">. The difference with a </w:t>
+      </w:r>
+      <w:r>
+        <w:rPr>
+          <w:i/>
+          <w:iCs/>
+        </w:rPr>
+        <w:t xml:space="preserve">type trace </w:t>
+      </w:r>
+      <w:r>
+        <w:t>is that a type trace prefers to follow type lines over object lines and an object trace prefers to follow object lines over type lines. However, both redirections lead to the exact same symbol.</w:t>
+      </w:r>
+    </w:p>
+    <w:p>
+      <w:pPr>
+        <w:pStyle w:val="Spacing"/>
+      </w:pPr>
+    </w:p>
+    <w:p>
+      <w:pPr>
+        <w:pStyle w:val="Picture"/>
+      </w:pPr>
+      <w:r>
+        <w:rPr>
+          <w:noProof/>
+        </w:rPr>
+        <w:drawing>
+          <wp:inline distT="0" distB="0" distL="0" distR="0" wp14:anchorId="782F6144" wp14:editId="4CB35328">
+            <wp:extent cx="2181225" cy="2137410"/>
+            <wp:effectExtent l="0" t="0" r="0" b="0"/>
+            <wp:docPr id="21" name="Picture 21"/>
+            <wp:cNvGraphicFramePr>
+              <a:graphicFrameLocks xmlns:a="http://schemas.openxmlformats.org/drawingml/2006/main" noChangeAspect="1"/>
+            </wp:cNvGraphicFramePr>
+            <a:graphic xmlns:a="http://schemas.openxmlformats.org/drawingml/2006/main">
+              <a:graphicData uri="http://schemas.openxmlformats.org/drawingml/2006/picture">
+                <pic:pic xmlns:pic="http://schemas.openxmlformats.org/drawingml/2006/picture">
+                  <pic:nvPicPr>
+                    <pic:cNvPr id="0" name="Picture 6"/>
+                    <pic:cNvPicPr>
+                      <a:picLocks noChangeAspect="1" noChangeArrowheads="1"/>
+                    </pic:cNvPicPr>
+                  </pic:nvPicPr>
+                  <pic:blipFill>
+                    <a:blip r:embed="rId27" cstate="print">
+                      <a:lum bright="-18000"/>
+                      <a:extLst>
+                        <a:ext uri="{28A0092B-C50C-407E-A947-70E740481C1C}">
+                          <a14:useLocalDpi xmlns:a14="http://schemas.microsoft.com/office/drawing/2010/main" val="0"/>
+                        </a:ext>
+                      </a:extLst>
+                    </a:blip>
+                    <a:srcRect/>
+                    <a:stretch>
+                      <a:fillRect/>
+                    </a:stretch>
+                  </pic:blipFill>
+                  <pic:spPr bwMode="auto">
+                    <a:xfrm>
+                      <a:off x="0" y="0"/>
+                      <a:ext cx="2181225" cy="2137410"/>
+                    </a:xfrm>
+                    <a:prstGeom prst="rect">
+                      <a:avLst/>
+                    </a:prstGeom>
+                    <a:noFill/>
+                    <a:ln>
+                      <a:noFill/>
+                    </a:ln>
+                  </pic:spPr>
+                </pic:pic>
+              </a:graphicData>
+            </a:graphic>
+          </wp:inline>
+        </w:drawing>
+      </w:r>
+    </w:p>
+    <w:p>
+      <w:pPr>
+        <w:pStyle w:val="AlineaSeparator"/>
+      </w:pPr>
+    </w:p>
+    <w:p>
+      <w:r>
+        <w:t xml:space="preserve">It happens a lot that you want to find out the object and the type in one blow. So you may as well use the redirection of the object trace for the benefit of finding the object and type in one blow. The trace is then called a </w:t>
+      </w:r>
+      <w:r>
+        <w:rPr>
+          <w:i/>
+          <w:iCs/>
+        </w:rPr>
+        <w:t>object-type trace</w:t>
+      </w:r>
+      <w:r>
+        <w:t>.</w:t>
+      </w:r>
+    </w:p>
+    <w:p>
+      <w:pPr>
+        <w:pStyle w:val="AlineaSeparator"/>
+      </w:pPr>
+    </w:p>
+    <w:p>
+      <w:pPr>
+        <w:pStyle w:val="Picture"/>
+      </w:pPr>
+      <w:r>
+        <w:rPr>
+          <w:noProof/>
+        </w:rPr>
+        <w:drawing>
+          <wp:inline distT="0" distB="0" distL="0" distR="0" wp14:anchorId="1689FD46" wp14:editId="46C634CE">
+            <wp:extent cx="2684780" cy="2397125"/>
+            <wp:effectExtent l="0" t="0" r="0" b="0"/>
+            <wp:docPr id="7" name="Picture 7"/>
+            <wp:cNvGraphicFramePr>
+              <a:graphicFrameLocks xmlns:a="http://schemas.openxmlformats.org/drawingml/2006/main" noChangeAspect="1"/>
+            </wp:cNvGraphicFramePr>
+            <a:graphic xmlns:a="http://schemas.openxmlformats.org/drawingml/2006/main">
+              <a:graphicData uri="http://schemas.openxmlformats.org/drawingml/2006/picture">
+                <pic:pic xmlns:pic="http://schemas.openxmlformats.org/drawingml/2006/picture">
+                  <pic:nvPicPr>
+                    <pic:cNvPr id="0" name="Picture 7"/>
+                    <pic:cNvPicPr>
+                      <a:picLocks noChangeAspect="1" noChangeArrowheads="1"/>
+                    </pic:cNvPicPr>
+                  </pic:nvPicPr>
+                  <pic:blipFill>
+                    <a:blip r:embed="rId28">
+                      <a:extLst>
+                        <a:ext uri="{28A0092B-C50C-407E-A947-70E740481C1C}">
+                          <a14:useLocalDpi xmlns:a14="http://schemas.microsoft.com/office/drawing/2010/main" val="0"/>
+                        </a:ext>
+                      </a:extLst>
+                    </a:blip>
+                    <a:srcRect/>
+                    <a:stretch>
+                      <a:fillRect/>
+                    </a:stretch>
+                  </pic:blipFill>
+                  <pic:spPr bwMode="auto">
+                    <a:xfrm>
+                      <a:off x="0" y="0"/>
+                      <a:ext cx="2684780" cy="2397125"/>
+                    </a:xfrm>
+                    <a:prstGeom prst="rect">
+                      <a:avLst/>
+                    </a:prstGeom>
+                    <a:noFill/>
+                    <a:ln>
+                      <a:noFill/>
+                    </a:ln>
+                  </pic:spPr>
+                </pic:pic>
+              </a:graphicData>
+            </a:graphic>
+          </wp:inline>
+        </w:drawing>
+      </w:r>
+    </w:p>
+    <w:p>
+      <w:pPr>
+        <w:pStyle w:val="Spacing"/>
+      </w:pPr>
+    </w:p>
+    <w:p>
+      <w:r>
+        <w:t>The last symbol in the redirection altogether is the target type (</w:t>
+      </w:r>
+      <w:r>
+        <w:rPr>
+          <w:b/>
+          <w:sz w:val="22"/>
+        </w:rPr>
+        <w:t>C</w:t>
+      </w:r>
+      <w:r>
+        <w:t>). The last symbol pointed to by an object line is the object (</w:t>
+      </w:r>
+      <w:r>
+        <w:rPr>
+          <w:b/>
+          <w:sz w:val="22"/>
+        </w:rPr>
+        <w:t>O</w:t>
+      </w:r>
+      <w:r>
+        <w:t>). Note that the target type may be pointed out by an object line.</w:t>
+      </w:r>
+    </w:p>
+    <w:p>
+      <w:pPr>
+        <w:pStyle w:val="Spacing"/>
+      </w:pPr>
+    </w:p>
+    <w:p>
+      <w:pPr>
+        <w:pStyle w:val="Picture"/>
+      </w:pPr>
+      <w:r>
+        <w:rPr>
+          <w:noProof/>
+        </w:rPr>
+        <w:drawing>
+          <wp:inline distT="0" distB="0" distL="0" distR="0" wp14:anchorId="3CE49C87" wp14:editId="2955AAC8">
+            <wp:extent cx="1427480" cy="1903095"/>
+            <wp:effectExtent l="0" t="0" r="0" b="0"/>
+            <wp:docPr id="8" name="Picture 8"/>
+            <wp:cNvGraphicFramePr>
+              <a:graphicFrameLocks xmlns:a="http://schemas.openxmlformats.org/drawingml/2006/main" noChangeAspect="1"/>
+            </wp:cNvGraphicFramePr>
+            <a:graphic xmlns:a="http://schemas.openxmlformats.org/drawingml/2006/main">
+              <a:graphicData uri="http://schemas.openxmlformats.org/drawingml/2006/picture">
+                <pic:pic xmlns:pic="http://schemas.openxmlformats.org/drawingml/2006/picture">
+                  <pic:nvPicPr>
+                    <pic:cNvPr id="0" name="Picture 8"/>
+                    <pic:cNvPicPr>
+                      <a:picLocks noChangeAspect="1" noChangeArrowheads="1"/>
+                    </pic:cNvPicPr>
+                  </pic:nvPicPr>
+                  <pic:blipFill>
+                    <a:blip r:embed="rId29" cstate="print">
+                      <a:lum bright="-18000"/>
+                      <a:extLst>
+                        <a:ext uri="{28A0092B-C50C-407E-A947-70E740481C1C}">
+                          <a14:useLocalDpi xmlns:a14="http://schemas.microsoft.com/office/drawing/2010/main" val="0"/>
+                        </a:ext>
+                      </a:extLst>
+                    </a:blip>
+                    <a:srcRect/>
+                    <a:stretch>
+                      <a:fillRect/>
+                    </a:stretch>
+                  </pic:blipFill>
+                  <pic:spPr bwMode="auto">
+                    <a:xfrm>
+                      <a:off x="0" y="0"/>
+                      <a:ext cx="1427480" cy="1903095"/>
+                    </a:xfrm>
+                    <a:prstGeom prst="rect">
+                      <a:avLst/>
+                    </a:prstGeom>
+                    <a:noFill/>
+                    <a:ln>
+                      <a:noFill/>
+                    </a:ln>
+                  </pic:spPr>
+                </pic:pic>
+              </a:graphicData>
+            </a:graphic>
+          </wp:inline>
+        </w:drawing>
+      </w:r>
+    </w:p>
+    <w:p>
+      <w:pPr>
+        <w:pStyle w:val="AlineaSeparator"/>
+      </w:pPr>
+    </w:p>
+    <w:p>
+      <w:r>
+        <w:t>When you only want to find out the type, it is better to use a type trace than it is to use an object-type trace. Type trace prefers type lines over object lines. Type lines generally follow less redirections before reaching the target type than object lines do.</w:t>
+      </w:r>
+    </w:p>
+    <w:p/>
+    <w:p>
+      <w:pPr>
+        <w:pStyle w:val="Picture"/>
+      </w:pPr>
+      <w:bookmarkStart w:id="0" w:name="_GoBack"/>
+      <w:bookmarkEnd w:id="0"/>
+      <w:r>
+        <w:rPr>
+          <w:noProof/>
+        </w:rPr>
+        <w:drawing>
+          <wp:inline distT="0" distB="0" distL="0" distR="0" wp14:anchorId="568575EC" wp14:editId="5909D293">
+            <wp:extent cx="1529080" cy="1449070"/>
+            <wp:effectExtent l="0" t="0" r="0" b="0"/>
+            <wp:docPr id="22" name="Picture 22"/>
+            <wp:cNvGraphicFramePr>
+              <a:graphicFrameLocks xmlns:a="http://schemas.openxmlformats.org/drawingml/2006/main" noChangeAspect="1"/>
+            </wp:cNvGraphicFramePr>
+            <a:graphic xmlns:a="http://schemas.openxmlformats.org/drawingml/2006/main">
+              <a:graphicData uri="http://schemas.openxmlformats.org/drawingml/2006/picture">
+                <pic:pic xmlns:pic="http://schemas.openxmlformats.org/drawingml/2006/picture">
+                  <pic:nvPicPr>
+                    <pic:cNvPr id="0" name="Picture 9"/>
+                    <pic:cNvPicPr>
+                      <a:picLocks noChangeAspect="1" noChangeArrowheads="1"/>
+                    </pic:cNvPicPr>
+                  </pic:nvPicPr>
+                  <pic:blipFill>
+                    <a:blip r:embed="rId30" cstate="print">
+                      <a:lum bright="-18000"/>
+                      <a:extLst>
+                        <a:ext uri="{28A0092B-C50C-407E-A947-70E740481C1C}">
+                          <a14:useLocalDpi xmlns:a14="http://schemas.microsoft.com/office/drawing/2010/main" val="0"/>
+                        </a:ext>
+                      </a:extLst>
+                    </a:blip>
+                    <a:srcRect/>
+                    <a:stretch>
+                      <a:fillRect/>
+                    </a:stretch>
+                  </pic:blipFill>
+                  <pic:spPr bwMode="auto">
+                    <a:xfrm>
+                      <a:off x="0" y="0"/>
+                      <a:ext cx="1529080" cy="1449070"/>
+                    </a:xfrm>
+                    <a:prstGeom prst="rect">
+                      <a:avLst/>
+                    </a:prstGeom>
+                    <a:noFill/>
+                    <a:ln>
+                      <a:noFill/>
+                    </a:ln>
+                  </pic:spPr>
+                </pic:pic>
+              </a:graphicData>
+            </a:graphic>
+          </wp:inline>
+        </w:drawing>
+      </w:r>
+    </w:p>
+    <w:p>
+      <w:pPr>
+        <w:pStyle w:val="Heading5"/>
+      </w:pPr>
+      <w:r>
+        <w:t>Tracing is Not Always Hard</w:t>
+      </w:r>
+    </w:p>
+    <w:p>
+      <w:r>
+        <w:t xml:space="preserve">If an object symbol has no object line or type line, then finding the target object and type is much simpler, because no </w:t>
+      </w:r>
+      <w:proofErr w:type="spellStart"/>
+      <w:r>
+        <w:t>redirectioning</w:t>
+      </w:r>
+      <w:proofErr w:type="spellEnd"/>
+      <w:r>
+        <w:t xml:space="preserve"> at all takes place. The symbol is its own object and type.</w:t>
+      </w:r>
+    </w:p>
+    <w:p>
+      <w:pPr>
+        <w:pStyle w:val="Spacing"/>
+        <w:rPr>
+          <w:color w:val="00CCFF"/>
+        </w:rPr>
+      </w:pPr>
+    </w:p>
+    <w:p>
+      <w:pPr>
+        <w:pStyle w:val="Picture"/>
+        <w:rPr>
+          <w:color w:val="00CCFF"/>
+        </w:rPr>
+      </w:pPr>
+      <w:r>
+        <w:rPr>
+          <w:noProof/>
+          <w:color w:val="00CCFF"/>
+        </w:rPr>
+        <w:drawing>
+          <wp:inline distT="0" distB="0" distL="0" distR="0" wp14:anchorId="68E02432" wp14:editId="79D98759">
+            <wp:extent cx="506730" cy="457200"/>
+            <wp:effectExtent l="0" t="0" r="0" b="0"/>
+            <wp:docPr id="23" name="Picture 23"/>
+            <wp:cNvGraphicFramePr>
+              <a:graphicFrameLocks xmlns:a="http://schemas.openxmlformats.org/drawingml/2006/main" noChangeAspect="1"/>
+            </wp:cNvGraphicFramePr>
+            <a:graphic xmlns:a="http://schemas.openxmlformats.org/drawingml/2006/main">
+              <a:graphicData uri="http://schemas.openxmlformats.org/drawingml/2006/picture">
+                <pic:pic xmlns:pic="http://schemas.openxmlformats.org/drawingml/2006/picture">
+                  <pic:nvPicPr>
+                    <pic:cNvPr id="0" name="Picture 10"/>
+                    <pic:cNvPicPr>
+                      <a:picLocks noChangeAspect="1" noChangeArrowheads="1"/>
+                    </pic:cNvPicPr>
+                  </pic:nvPicPr>
+                  <pic:blipFill>
+                    <a:blip r:embed="rId23">
+                      <a:extLst>
+                        <a:ext uri="{28A0092B-C50C-407E-A947-70E740481C1C}">
+                          <a14:useLocalDpi xmlns:a14="http://schemas.microsoft.com/office/drawing/2010/main" val="0"/>
+                        </a:ext>
+                      </a:extLst>
+                    </a:blip>
+                    <a:srcRect/>
+                    <a:stretch>
+                      <a:fillRect/>
+                    </a:stretch>
+                  </pic:blipFill>
+                  <pic:spPr bwMode="auto">
+                    <a:xfrm>
+                      <a:off x="0" y="0"/>
+                      <a:ext cx="506730" cy="457200"/>
+                    </a:xfrm>
+                    <a:prstGeom prst="rect">
+                      <a:avLst/>
+                    </a:prstGeom>
+                    <a:noFill/>
+                    <a:ln>
+                      <a:noFill/>
+                    </a:ln>
+                  </pic:spPr>
+                </pic:pic>
+              </a:graphicData>
+            </a:graphic>
+          </wp:inline>
+        </w:drawing>
+      </w:r>
+    </w:p>
+    <w:p>
+      <w:pPr>
+        <w:pStyle w:val="Spacing"/>
+      </w:pPr>
+    </w:p>
+    <w:p>
+      <w:r>
+        <w:t>Traces usually don’t require as many steps as in the examples above.</w:t>
+      </w:r>
+    </w:p>
+    <w:p/>
+    <w:p/>
+    <w:p>
+      <w:r>
+        <w:t>Targets,</w:t>
+      </w:r>
+    </w:p>
+    <w:p>
+      <w:r>
+        <w:t>2010-05</w:t>
+      </w:r>
+    </w:p>
+    <w:p>
+      <w:pPr>
+        <w:ind w:left="1136"/>
+      </w:pPr>
+    </w:p>
+    <w:p>
+      <w:pPr>
+        <w:ind w:left="785" w:hanging="216"/>
+      </w:pPr>
+      <w:r>
+        <w:t>&gt; I do not know how it works yet. Now my mind says: follow all redirections, including multiple interface redirections… but in the Target Class story I stopped doing that. Maybe it is just what you want the term Target Interface to define. Maybe it is not even important. I don’t know.</w:t>
+      </w:r>
+    </w:p>
+    <w:p>
+      <w:pPr>
+        <w:ind w:left="785" w:hanging="216"/>
+      </w:pPr>
+      <w:r>
+        <w:t>&gt; Perhaps there should be a distinction between interface definition and target interface. I do feel that both the ‘follow only one class or interface step’ version is a concept to be aware of, but the target interface concept would actually be following all redirections to find the object that actually determines the publics.</w:t>
+      </w:r>
+    </w:p>
+    <w:p>
+      <w:pPr>
+        <w:ind w:left="785" w:hanging="216"/>
+      </w:pPr>
+      <w:r>
+        <w:t xml:space="preserve">&gt; Yes. What is now called Target Interface should probably be called the </w:t>
+      </w:r>
+      <w:r>
+        <w:rPr>
+          <w:i/>
+        </w:rPr>
+        <w:t xml:space="preserve">Interface Object </w:t>
+      </w:r>
+      <w:r>
+        <w:t xml:space="preserve">and the </w:t>
+      </w:r>
+      <w:r>
+        <w:rPr>
+          <w:i/>
+        </w:rPr>
+        <w:t xml:space="preserve">Target Interface </w:t>
+      </w:r>
+      <w:r>
+        <w:t>is the object after following all types of redirections in any order.</w:t>
       </w:r>
     </w:p>
     <w:p/>
@@ -1197,7 +3524,7 @@
   <w:latentStyles w:defLockedState="0" w:defUIPriority="99" w:defSemiHidden="0" w:defUnhideWhenUsed="0" w:defQFormat="0" w:count="376">
     <w:lsdException w:name="Normal" w:uiPriority="0" w:qFormat="1"/>
     <w:lsdException w:name="heading 1" w:uiPriority="9" w:qFormat="1"/>
-    <w:lsdException w:name="heading 2" w:uiPriority="9" w:qFormat="1"/>
+    <w:lsdException w:name="heading 2" w:uiPriority="0" w:qFormat="1"/>
     <w:lsdException w:name="heading 3" w:uiPriority="9" w:qFormat="1"/>
     <w:lsdException w:name="heading 4" w:semiHidden="1" w:uiPriority="9" w:unhideWhenUsed="1" w:qFormat="1"/>
     <w:lsdException w:name="heading 5" w:semiHidden="1" w:uiPriority="9" w:unhideWhenUsed="1" w:qFormat="1"/>
@@ -1631,10 +3958,10 @@
     <w:basedOn w:val="Normal"/>
     <w:next w:val="Normal"/>
     <w:qFormat/>
-    <w:rsid w:val="002E00FB"/>
+    <w:rsid w:val="002F7720"/>
     <w:pPr>
       <w:keepNext/>
-      <w:spacing w:before="120" w:after="120"/>
+      <w:spacing w:before="240" w:after="120"/>
       <w:outlineLvl w:val="2"/>
     </w:pPr>
     <w:rPr>
@@ -1643,11 +3970,78 @@
       <w:bCs/>
     </w:rPr>
   </w:style>
+  <w:style w:type="paragraph" w:styleId="Heading4">
+    <w:name w:val="heading 4"/>
+    <w:basedOn w:val="Normal"/>
+    <w:next w:val="Normal"/>
+    <w:link w:val="Heading4Char"/>
+    <w:uiPriority w:val="9"/>
+    <w:unhideWhenUsed/>
+    <w:qFormat/>
+    <w:rsid w:val="00E04788"/>
+    <w:pPr>
+      <w:keepNext/>
+      <w:keepLines/>
+      <w:spacing w:before="240" w:after="240"/>
+      <w:outlineLvl w:val="3"/>
+    </w:pPr>
+    <w:rPr>
+      <w:rFonts w:eastAsiaTheme="majorEastAsia" w:cstheme="majorBidi"/>
+      <w:i/>
+      <w:iCs/>
+    </w:rPr>
+  </w:style>
+  <w:style w:type="paragraph" w:styleId="Heading5">
+    <w:name w:val="heading 5"/>
+    <w:basedOn w:val="Normal"/>
+    <w:next w:val="Normal"/>
+    <w:link w:val="Heading5Char"/>
+    <w:uiPriority w:val="9"/>
+    <w:unhideWhenUsed/>
+    <w:qFormat/>
+    <w:rsid w:val="001E7B72"/>
+    <w:pPr>
+      <w:keepNext/>
+      <w:keepLines/>
+      <w:spacing w:before="240" w:after="120"/>
+      <w:outlineLvl w:val="4"/>
+    </w:pPr>
+    <w:rPr>
+      <w:rFonts w:asciiTheme="majorHAnsi" w:eastAsiaTheme="majorEastAsia" w:hAnsiTheme="majorHAnsi" w:cstheme="majorBidi"/>
+      <w:b/>
+    </w:rPr>
+  </w:style>
+  <w:style w:type="paragraph" w:styleId="Heading6">
+    <w:name w:val="heading 6"/>
+    <w:basedOn w:val="Normal"/>
+    <w:next w:val="Normal"/>
+    <w:link w:val="Heading6Char"/>
+    <w:uiPriority w:val="9"/>
+    <w:unhideWhenUsed/>
+    <w:qFormat/>
+    <w:rsid w:val="001E7B72"/>
+    <w:pPr>
+      <w:keepNext/>
+      <w:keepLines/>
+      <w:spacing w:before="40"/>
+      <w:outlineLvl w:val="5"/>
+    </w:pPr>
+    <w:rPr>
+      <w:rFonts w:asciiTheme="majorHAnsi" w:eastAsiaTheme="majorEastAsia" w:hAnsiTheme="majorHAnsi" w:cstheme="majorBidi"/>
+      <w:color w:val="1F3763" w:themeColor="accent1" w:themeShade="7F"/>
+    </w:rPr>
+  </w:style>
   <w:style w:type="character" w:default="1" w:styleId="DefaultParagraphFont">
     <w:name w:val="Default Paragraph Font"/>
+    <w:uiPriority w:val="1"/>
+    <w:semiHidden/>
+    <w:unhideWhenUsed/>
   </w:style>
   <w:style w:type="table" w:default="1" w:styleId="TableNormal">
     <w:name w:val="Normal Table"/>
+    <w:uiPriority w:val="99"/>
+    <w:semiHidden/>
+    <w:unhideWhenUsed/>
     <w:tblPr>
       <w:tblInd w:w="0" w:type="dxa"/>
       <w:tblCellMar>
@@ -1660,6 +4054,9 @@
   </w:style>
   <w:style w:type="numbering" w:default="1" w:styleId="NoList">
     <w:name w:val="No List"/>
+    <w:uiPriority w:val="99"/>
+    <w:semiHidden/>
+    <w:unhideWhenUsed/>
   </w:style>
   <w:style w:type="character" w:customStyle="1" w:styleId="Style6pt">
     <w:name w:val="Style 6 pt"/>
@@ -2040,6 +4437,93 @@
     <w:rsid w:val="00954D31"/>
     <w:rPr>
       <w:sz w:val="12"/>
+    </w:rPr>
+  </w:style>
+  <w:style w:type="character" w:customStyle="1" w:styleId="Heading4Char">
+    <w:name w:val="Heading 4 Char"/>
+    <w:basedOn w:val="DefaultParagraphFont"/>
+    <w:link w:val="Heading4"/>
+    <w:uiPriority w:val="9"/>
+    <w:rsid w:val="00E04788"/>
+    <w:rPr>
+      <w:rFonts w:ascii="Tahoma" w:eastAsiaTheme="majorEastAsia" w:hAnsi="Tahoma" w:cstheme="majorBidi"/>
+      <w:i/>
+      <w:iCs/>
+      <w:szCs w:val="26"/>
+    </w:rPr>
+  </w:style>
+  <w:style w:type="paragraph" w:customStyle="1" w:styleId="Picture">
+    <w:name w:val="Picture"/>
+    <w:basedOn w:val="Normal"/>
+    <w:rsid w:val="002839B6"/>
+    <w:pPr>
+      <w:ind w:left="0"/>
+      <w:jc w:val="center"/>
+    </w:pPr>
+    <w:rPr>
+      <w:rFonts w:ascii="Book Antiqua" w:hAnsi="Book Antiqua"/>
+      <w:i/>
+      <w:iCs/>
+      <w:color w:val="C0C0C0"/>
+      <w:sz w:val="22"/>
+      <w:szCs w:val="24"/>
+    </w:rPr>
+  </w:style>
+  <w:style w:type="character" w:customStyle="1" w:styleId="Heading5Char">
+    <w:name w:val="Heading 5 Char"/>
+    <w:basedOn w:val="DefaultParagraphFont"/>
+    <w:link w:val="Heading5"/>
+    <w:uiPriority w:val="9"/>
+    <w:rsid w:val="001E7B72"/>
+    <w:rPr>
+      <w:rFonts w:asciiTheme="majorHAnsi" w:eastAsiaTheme="majorEastAsia" w:hAnsiTheme="majorHAnsi" w:cstheme="majorBidi"/>
+      <w:b/>
+      <w:szCs w:val="26"/>
+    </w:rPr>
+  </w:style>
+  <w:style w:type="paragraph" w:customStyle="1" w:styleId="Code">
+    <w:name w:val="Code"/>
+    <w:basedOn w:val="Normal"/>
+    <w:link w:val="CodeChar"/>
+    <w:rsid w:val="004C3E75"/>
+    <w:rPr>
+      <w:rFonts w:ascii="Franklin Gothic Demi" w:hAnsi="Franklin Gothic Demi"/>
+    </w:rPr>
+  </w:style>
+  <w:style w:type="character" w:customStyle="1" w:styleId="CodeChar">
+    <w:name w:val="Code Char"/>
+    <w:link w:val="Code"/>
+    <w:rsid w:val="004C3E75"/>
+    <w:rPr>
+      <w:rFonts w:ascii="Franklin Gothic Demi" w:hAnsi="Franklin Gothic Demi"/>
+      <w:szCs w:val="26"/>
+    </w:rPr>
+  </w:style>
+  <w:style w:type="paragraph" w:customStyle="1" w:styleId="AlineaSeparator">
+    <w:name w:val="Alinea Separator"/>
+    <w:basedOn w:val="Normal"/>
+    <w:rsid w:val="004C3E75"/>
+    <w:pPr>
+      <w:ind w:left="0"/>
+      <w:jc w:val="both"/>
+    </w:pPr>
+    <w:rPr>
+      <w:rFonts w:ascii="Book Antiqua" w:hAnsi="Book Antiqua"/>
+      <w:color w:val="C0C0C0"/>
+      <w:sz w:val="16"/>
+      <w:szCs w:val="24"/>
+    </w:rPr>
+  </w:style>
+  <w:style w:type="character" w:customStyle="1" w:styleId="Heading6Char">
+    <w:name w:val="Heading 6 Char"/>
+    <w:basedOn w:val="DefaultParagraphFont"/>
+    <w:link w:val="Heading6"/>
+    <w:uiPriority w:val="9"/>
+    <w:rsid w:val="001E7B72"/>
+    <w:rPr>
+      <w:rFonts w:asciiTheme="majorHAnsi" w:eastAsiaTheme="majorEastAsia" w:hAnsiTheme="majorHAnsi" w:cstheme="majorBidi"/>
+      <w:color w:val="1F3763" w:themeColor="accent1" w:themeShade="7F"/>
+      <w:szCs w:val="26"/>
     </w:rPr>
   </w:style>
 </w:styles>

</xml_diff>